<commit_message>
Refined the vaccinated count estimate
I made the flu vaccine estimate more faithful by using eligible (old enough) population rather than entire population.
</commit_message>
<xml_diff>
--- a/Analysis of Adverse Event Rates.docx
+++ b/Analysis of Adverse Event Rates.docx
@@ -208,13 +208,13 @@
               <w:jc w:val="left"/>
             </w:pPr>
             <w:r>
-              <w:t xml:space="preserve">9.23 (simulated)</w:t>
+              <w:t xml:space="preserve">7.71 (simulated)</w:t>
             </w:r>
             <w:r>
               <w:br/>
             </w:r>
             <w:r>
-              <w:t xml:space="preserve">0.389 (simulated)</w:t>
+              <w:t xml:space="preserve">0.313 (simulated)</w:t>
             </w:r>
           </w:p>
         </w:tc>
@@ -248,7 +248,7 @@
         <w:pStyle w:val="BodyText"/>
       </w:pPr>
       <w:r>
-        <w:t xml:space="preserve">We track a sample population where each year a fraction of the population is vaccinated,</w:t>
+        <w:t xml:space="preserve">We track a sample population where each year a fraction of the eligible (old enough) population is vaccinated,</w:t>
       </w:r>
       <w:r>
         <w:t xml:space="preserve"> </w:t>
@@ -288,7 +288,7 @@
         </m:sSub>
       </m:oMath>
       <w:r>
-        <w:t xml:space="preserve">, and a new fraction of the population is born (none of whom are vaccinated),</w:t>
+        <w:t xml:space="preserve">, and a new fraction of the population is becomes eligible (none of whom are vaccinated),</w:t>
       </w:r>
       <w:r>
         <w:t xml:space="preserve"> </w:t>
@@ -302,7 +302,7 @@
           </m:e>
           <m:sub>
             <m:r>
-              <m:t>b</m:t>
+              <m:t>e</m:t>
             </m:r>
           </m:sub>
         </m:sSub>
@@ -322,7 +322,7 @@
           </m:e>
           <m:sub>
             <m:r>
-              <m:t>b</m:t>
+              <m:t>e</m:t>
             </m:r>
           </m:sub>
         </m:sSub>
@@ -457,7 +457,7 @@
         <w:pStyle w:val="BodyText"/>
       </w:pPr>
       <w:r>
-        <w:t xml:space="preserve">To allow simulation “burn in” for the stochastic nature of this experiment, we start in 1980 with a sample of the US population of 100,000,000 people with 50% of them "pre-vaccinated" from previous years. From 1980 to 1997 we grow the population by</w:t>
+        <w:t xml:space="preserve">To allow simulation “burn in” for the stochastic nature of this experiment, we start in 1980 with a sample of the eligible US population of 100,000,000 people with 50% of them "pre-vaccinated" from previous years. From 1980 to 1997 we grow the population by</w:t>
       </w:r>
       <w:r>
         <w:t xml:space="preserve"> </w:t>
@@ -471,7 +471,7 @@
           </m:e>
           <m:sub>
             <m:r>
-              <m:t>b</m:t>
+              <m:t>e</m:t>
             </m:r>
           </m:sub>
         </m:sSub>
@@ -2730,7 +2730,7 @@
         <w:pStyle w:val="BodyText"/>
       </w:pPr>
       <w:r>
-        <w:t xml:space="preserve">After running the simulation, in 2021 our sample population grew to 125,981,000, with a total of 146,200,000 (current vaccinated living plus the accumulated vaccinated dead) receiving at least one dose of the Flu vaccine since 1998 (116% of the current population). Now, we scale this estimate to the true 2022 the total population of 334,805,000 (reference:</w:t>
+        <w:t xml:space="preserve">After running the simulation, in 2021 our sample population grew to 125,981,000, with a total of 146,200,000 (current vaccinated living plus the accumulated vaccinated dead) receiving at least one dose of the Flu vaccine since 1998 (116% of the current population). Now, we scale this estimate to the true 2022 the total eligible population of 269.5 million (329.5 million minus 60 million who are too young) (reference:</w:t>
       </w:r>
       <w:r>
         <w:t xml:space="preserve"> </w:t>
@@ -2744,7 +2744,7 @@
         </w:r>
       </w:hyperlink>
       <w:r>
-        <w:t xml:space="preserve">), we estimate the same fraction of 116% of the current poplulation vaccinated since 1998, that results in roughly a total 389 million people in the US that have received at least one dose of flu vaccine. Using the same scaling factor for a world population of 7.95 billion, we get an estimate of 9.23 billion people worldwide who have received at least one dose of the flu vaccine since 1998. These are all rough estimates given the limited data available; however, even if these estimates are high by a factor of 10 (highly unlikely), the signals reported below are still significant.</w:t>
+        <w:t xml:space="preserve">), we estimate the same fraction of 116% of the current population vaccinated since 1998, that results in roughly a total 313 million people in the US that have received at least one dose of flu vaccine. Using the same scaling factor for an eligible world population of 6.65 (7.95 billion minus 1.3 billion), we get an estimate of 7.71 billion people worldwide who have received at least one dose of the flu vaccine since 1998. These are all rough estimates given the limited data available; however, even if these estimates are high by a factor of 2 (highly unlikely), the signals reported below are still significant.</w:t>
       </w:r>
       <w:r>
         <w:t xml:space="preserve"> </w:t>
@@ -2755,7 +2755,7 @@
         <w:pStyle w:val="BodyText"/>
       </w:pPr>
       <w:r>
-        <w:t xml:space="preserve">Kwong, et al. track the number of vaccine doses a population of 38,766 people had over a 10-year period (Table 4 in their paper). A weighted average of the number of doses given per peson over that 10-year period is 0.62 doses/person/year. Our estimates of 9.23 billion people receiving 66 billion doses globally (0.30 doses/person/year) and 389 million people receiving 3.3 billion doses in the US (0.35 doses/person/year) provide more evidence that our estimates are not wildly inconsistent with existing studies. Kwong, et al. are specifically studying people in the 65+ age category, which has roughtly double the uptake of the general population (reference:</w:t>
+        <w:t xml:space="preserve">Kwong, et al. track the number of vaccine doses a population of 38,766 people had over a 10-year period (Table 4 in their paper). A weighted average of the number of doses given per peson over that 10-year period is 0.62 doses/person/year. Our estimates of 7.71 billion people receiving 66 billion doses globally (0.30 doses/person/year) and 313 million people receiving 3.3 billion doses in the US (0.35 doses/person/year) provide more evidence that our estimates are not wildly inconsistent with existing studies. Kwong, et al. are specifically studying people in the 65+ age category, which has roughtly double the uptake of the general population (reference:</w:t>
       </w:r>
       <w:hyperlink r:id="rId22">
         <w:r>
@@ -2954,7 +2954,7 @@
               <w:br/>
             </w:r>
             <w:r>
-              <w:t xml:space="preserve">139</w:t>
+              <w:t xml:space="preserve">173</w:t>
             </w:r>
           </w:p>
         </w:tc>
@@ -3040,7 +3040,7 @@
               <w:br/>
             </w:r>
             <w:r>
-              <w:t xml:space="preserve">666</w:t>
+              <w:t xml:space="preserve">827</w:t>
             </w:r>
           </w:p>
         </w:tc>
@@ -3212,7 +3212,7 @@
               <w:br/>
             </w:r>
             <w:r>
-              <w:t xml:space="preserve">2.57</w:t>
+              <w:t xml:space="preserve">3.19</w:t>
             </w:r>
           </w:p>
         </w:tc>
@@ -3384,7 +3384,7 @@
               <w:br/>
             </w:r>
             <w:r>
-              <w:t xml:space="preserve">5.15</w:t>
+              <w:t xml:space="preserve">6.39</w:t>
             </w:r>
           </w:p>
         </w:tc>
@@ -3728,7 +3728,7 @@
               <w:br/>
             </w:r>
             <w:r>
-              <w:t xml:space="preserve">51.5</w:t>
+              <w:t xml:space="preserve">63.9</w:t>
             </w:r>
           </w:p>
         </w:tc>
@@ -3814,7 +3814,7 @@
               <w:br/>
             </w:r>
             <w:r>
-              <w:t xml:space="preserve">92.6</w:t>
+              <w:t xml:space="preserve">115</w:t>
             </w:r>
           </w:p>
         </w:tc>
@@ -3986,7 +3986,7 @@
               <w:br/>
             </w:r>
             <w:r>
-              <w:t xml:space="preserve">108</w:t>
+              <w:t xml:space="preserve">134</w:t>
             </w:r>
           </w:p>
         </w:tc>
@@ -4181,7 +4181,7 @@
               <w:br/>
             </w:r>
             <w:r>
-              <w:t xml:space="preserve">7.04</w:t>
+              <w:t xml:space="preserve">8.43</w:t>
             </w:r>
           </w:p>
         </w:tc>
@@ -4267,7 +4267,7 @@
               <w:br/>
             </w:r>
             <w:r>
-              <w:t xml:space="preserve">35.2</w:t>
+              <w:t xml:space="preserve">42.2</w:t>
             </w:r>
           </w:p>
         </w:tc>
@@ -4439,7 +4439,7 @@
               <w:br/>
             </w:r>
             <w:r>
-              <w:t xml:space="preserve">0.217</w:t>
+              <w:t xml:space="preserve">0.259</w:t>
             </w:r>
           </w:p>
         </w:tc>
@@ -4611,7 +4611,7 @@
               <w:br/>
             </w:r>
             <w:r>
-              <w:t xml:space="preserve">0.217</w:t>
+              <w:t xml:space="preserve">0.259</w:t>
             </w:r>
           </w:p>
         </w:tc>
@@ -4955,7 +4955,7 @@
               <w:br/>
             </w:r>
             <w:r>
-              <w:t xml:space="preserve">2.60</w:t>
+              <w:t xml:space="preserve">3.11</w:t>
             </w:r>
           </w:p>
         </w:tc>
@@ -5041,7 +5041,7 @@
               <w:br/>
             </w:r>
             <w:r>
-              <w:t xml:space="preserve">4.88</w:t>
+              <w:t xml:space="preserve">5.84</w:t>
             </w:r>
           </w:p>
         </w:tc>
@@ -5213,7 +5213,7 @@
               <w:br/>
             </w:r>
             <w:r>
-              <w:t xml:space="preserve">6.93</w:t>
+              <w:t xml:space="preserve">8.30</w:t>
             </w:r>
           </w:p>
         </w:tc>
@@ -6777,13 +6777,13 @@
               <w:jc w:val="left"/>
             </w:pPr>
             <w:r>
-              <w:t xml:space="preserve">359 [261.1-506.8] p=0.0</w:t>
+              <w:t xml:space="preserve">298 [223.0-406.0] p=0.0</w:t>
             </w:r>
             <w:r>
               <w:br/>
             </w:r>
             <w:r>
-              <w:t xml:space="preserve">181 [131.2-255.5] p=0.0</w:t>
+              <w:t xml:space="preserve">145 [108.6-197.4] p=0.0</w:t>
             </w:r>
           </w:p>
         </w:tc>
@@ -6848,13 +6848,13 @@
               <w:jc w:val="left"/>
             </w:pPr>
             <w:r>
-              <w:t xml:space="preserve">18 [15.7-21.2] p=0.0</w:t>
+              <w:t xml:space="preserve">15 [13.3-17.5] p=0.0</w:t>
             </w:r>
             <w:r>
               <w:br/>
             </w:r>
             <w:r>
-              <w:t xml:space="preserve">7 [6.1-8.4] p=0.0</w:t>
+              <w:t xml:space="preserve">6 [5.0-6.7] p=0.0</w:t>
             </w:r>
           </w:p>
         </w:tc>
@@ -7011,7 +7011,7 @@
               <w:jc w:val="left"/>
             </w:pPr>
             <w:r>
-              <w:t xml:space="preserve">16 [5.00-30.0] p=2.1x10</w:t>
+              <w:t xml:space="preserve">15 [4.50-30.0] p=2.1x10</w:t>
             </w:r>
             <w:r>
               <w:rPr>
@@ -7180,7 +7180,7 @@
               <w:jc w:val="left"/>
             </w:pPr>
             <w:r>
-              <w:t xml:space="preserve">13 [4.00-25.0] p=2.7x10</w:t>
+              <w:t xml:space="preserve">12 [3.60-25.0] p=2.7x10</w:t>
             </w:r>
             <w:r>
               <w:rPr>
@@ -7192,7 +7192,7 @@
               <w:br/>
             </w:r>
             <w:r>
-              <w:t xml:space="preserve">7 [1.7-15] p=0.0047</w:t>
+              <w:t xml:space="preserve">6 [1.5-15] p=0.0047</w:t>
             </w:r>
           </w:p>
         </w:tc>
@@ -7515,19 +7515,19 @@
               <w:jc w:val="left"/>
             </w:pPr>
             <w:r>
-              <w:t xml:space="preserve">15 [8.60-27.6] p=0.0</w:t>
+              <w:t xml:space="preserve">12 [7.42-21.4] p=0.0</w:t>
             </w:r>
             <w:r>
               <w:br/>
             </w:r>
             <w:r>
-              <w:t xml:space="preserve">5 [2.6-9.1] p=1.7x10</w:t>
+              <w:t xml:space="preserve">4 [2.2-6.8] p=3.2x10</w:t>
             </w:r>
             <w:r>
               <w:rPr>
                 <w:vertAlign w:val="superscript"/>
               </w:rPr>
-              <w:t xml:space="preserve">-08</w:t>
+              <w:t xml:space="preserve">-07</w:t>
             </w:r>
           </w:p>
         </w:tc>
@@ -7592,13 +7592,13 @@
               <w:jc w:val="left"/>
             </w:pPr>
             <w:r>
-              <w:t xml:space="preserve">7 [4.8-11] p=0.0</w:t>
+              <w:t xml:space="preserve">6 [4.1-9.0] p=0.0</w:t>
             </w:r>
             <w:r>
               <w:br/>
             </w:r>
             <w:r>
-              <w:t xml:space="preserve">5 [3.5-8.6] p=0.0</w:t>
+              <w:t xml:space="preserve">4 [2.9-6.6] p=0.0</w:t>
             </w:r>
           </w:p>
         </w:tc>
@@ -7743,13 +7743,13 @@
               <w:jc w:val="left"/>
             </w:pPr>
             <w:r>
-              <w:t xml:space="preserve">11 [8.14-16.3] p=0.0</w:t>
+              <w:t xml:space="preserve">9 [6.9-13] p=0.0</w:t>
             </w:r>
             <w:r>
               <w:br/>
             </w:r>
             <w:r>
-              <w:t xml:space="preserve">6 [4.2-9.4] p=0.0</w:t>
+              <w:t xml:space="preserve">5 [3.4-7.2] p=0.0</w:t>
             </w:r>
           </w:p>
         </w:tc>
@@ -9286,7 +9286,7 @@
         <w:rPr>
           <w:rStyle w:val="VerbatimChar"/>
         </w:rPr>
-        <w:t xml:space="preserve">cperiod= 0.38861
+        <w:t xml:space="preserve">cperiod= 0.313
 </w:t>
       </w:r>
       <w:r>
@@ -9326,17 +9326,17 @@
         <w:rPr>
           <w:rStyle w:val="VerbatimChar"/>
         </w:rPr>
-        <w:t xml:space="preserve">Abnormal uterine bleeding (menstrual irregularity)        6352 24434.5284     54   138.9568
-</w:t>
-      </w:r>
-      <w:r>
-        <w:br/>
-      </w:r>
-      <w:r>
-        <w:rPr>
-          <w:rStyle w:val="VerbatimChar"/>
-        </w:rPr>
-        <w:t xml:space="preserve">Miscarriage                                               1232  4739.1906    259   666.4780
+        <w:t xml:space="preserve">Abnormal uterine bleeding (menstrual irregularity)        6352 24434.5284     54   172.5240
+</w:t>
+      </w:r>
+      <w:r>
+        <w:br/>
+      </w:r>
+      <w:r>
+        <w:rPr>
+          <w:rStyle w:val="VerbatimChar"/>
+        </w:rPr>
+        <w:t xml:space="preserve">Miscarriage                                               1232  4739.1906    259   827.4760
 </w:t>
       </w:r>
       <w:r>
@@ -9356,7 +9356,7 @@
         <w:rPr>
           <w:rStyle w:val="VerbatimChar"/>
         </w:rPr>
-        <w:t xml:space="preserve">Fetal malformation                                           2     7.6935      1     2.5733
+        <w:t xml:space="preserve">Fetal malformation                                           2     7.6935      1     3.1949
 </w:t>
       </w:r>
       <w:r>
@@ -9376,7 +9376,7 @@
         <w:rPr>
           <w:rStyle w:val="VerbatimChar"/>
         </w:rPr>
-        <w:t xml:space="preserve">Fetal cardiac disorders                                     10    38.4675      2     5.1465
+        <w:t xml:space="preserve">Fetal cardiac disorders                                     10    38.4675      2     6.3898
 </w:t>
       </w:r>
       <w:r>
@@ -9416,17 +9416,17 @@
         <w:rPr>
           <w:rStyle w:val="VerbatimChar"/>
         </w:rPr>
-        <w:t xml:space="preserve">Fetal growth abnormalities                                  59   226.9580     20    51.4655
-</w:t>
-      </w:r>
-      <w:r>
-        <w:br/>
-      </w:r>
-      <w:r>
-        <w:rPr>
-          <w:rStyle w:val="VerbatimChar"/>
-        </w:rPr>
-        <w:t xml:space="preserve">Fetal abnormal surveillance                                125   480.8432     36    92.6379
+        <w:t xml:space="preserve">Fetal growth abnormalities                                  59   226.9580     20    63.8978
+</w:t>
+      </w:r>
+      <w:r>
+        <w:br/>
+      </w:r>
+      <w:r>
+        <w:rPr>
+          <w:rStyle w:val="VerbatimChar"/>
+        </w:rPr>
+        <w:t xml:space="preserve">Fetal abnormal surveillance                                125   480.8432     36   115.0160
 </w:t>
       </w:r>
       <w:r>
@@ -9446,7 +9446,7 @@
         <w:rPr>
           <w:rStyle w:val="VerbatimChar"/>
         </w:rPr>
-        <w:t xml:space="preserve">Fetal death (stillbirth)                                   168   646.2533     42   108.0775
+        <w:t xml:space="preserve">Fetal death (stillbirth)                                   168   646.2533     42   134.1853
 </w:t>
       </w:r>
       <w:r>
@@ -9576,7 +9576,7 @@
         <w:rPr>
           <w:rStyle w:val="VerbatimChar"/>
         </w:rPr>
-        <w:t xml:space="preserve">Fetal growth abnormalities                              1.675e-08
+        <w:t xml:space="preserve">Fetal growth abnormalities                              3.200e-07
 </w:t>
       </w:r>
       <w:r>
@@ -9646,17 +9646,17 @@
         <w:rPr>
           <w:rStyle w:val="VerbatimChar"/>
         </w:rPr>
-        <w:t xml:space="preserve">Abnormal uterine bleeding (menstrual irregularity)        180.9633   131.2245   255.4800
-</w:t>
-      </w:r>
-      <w:r>
-        <w:br/>
-      </w:r>
-      <w:r>
-        <w:rPr>
-          <w:rStyle w:val="VerbatimChar"/>
-        </w:rPr>
-        <w:t xml:space="preserve">Miscarriage                                                 7.1526     6.1040     8.4052
+        <w:t xml:space="preserve">Abnormal uterine bleeding (menstrual irregularity)        144.9039   108.5862   197.3942
+</w:t>
+      </w:r>
+      <w:r>
+        <w:br/>
+      </w:r>
+      <w:r>
+        <w:rPr>
+          <w:rStyle w:val="VerbatimChar"/>
+        </w:rPr>
+        <w:t xml:space="preserve">Miscarriage                                                 5.7544     4.9793     6.6613
 </w:t>
       </w:r>
       <w:r>
@@ -9676,7 +9676,7 @@
         <w:rPr>
           <w:rStyle w:val="VerbatimChar"/>
         </w:rPr>
-        <w:t xml:space="preserve">Fetal malformation                                          1.6813     0.0000     5.0000
+        <w:t xml:space="preserve">Fetal malformation                                          1.6113     0.0000     5.0000
 </w:t>
       </w:r>
       <w:r>
@@ -9696,7 +9696,7 @@
         <w:rPr>
           <w:rStyle w:val="VerbatimChar"/>
         </w:rPr>
-        <w:t xml:space="preserve">Fetal cardiac disorders                                     6.9717     1.6667    15.0000
+        <w:t xml:space="preserve">Fetal cardiac disorders                                     6.3575     1.5000    15.0000
 </w:t>
       </w:r>
       <w:r>
@@ -9736,17 +9736,17 @@
         <w:rPr>
           <w:rStyle w:val="VerbatimChar"/>
         </w:rPr>
-        <w:t xml:space="preserve">Fetal growth abnormalities                                  4.8033     2.5789     9.1111
-</w:t>
-      </w:r>
-      <w:r>
-        <w:br/>
-      </w:r>
-      <w:r>
-        <w:rPr>
-          <w:rStyle w:val="VerbatimChar"/>
-        </w:rPr>
-        <w:t xml:space="preserve">Fetal abnormal surveillance                                 5.4263     3.4857     8.5714
+        <w:t xml:space="preserve">Fetal growth abnormalities                                  3.7993     2.1538     6.7500
+</w:t>
+      </w:r>
+      <w:r>
+        <w:br/>
+      </w:r>
+      <w:r>
+        <w:rPr>
+          <w:rStyle w:val="VerbatimChar"/>
+        </w:rPr>
+        <w:t xml:space="preserve">Fetal abnormal surveillance                                 4.3309     2.8889     6.5500
 </w:t>
       </w:r>
       <w:r>
@@ -9766,7 +9766,7 @@
         <w:rPr>
           <w:rStyle w:val="VerbatimChar"/>
         </w:rPr>
-        <w:t xml:space="preserve">Fetal death (stillbirth)                                    6.2095     4.1538     9.4375
+        <w:t xml:space="preserve">Fetal death (stillbirth)                                    4.9627     3.4348     7.2400
 </w:t>
       </w:r>
       <w:r>
@@ -10936,7 +10936,7 @@
         <w:rPr>
           <w:rStyle w:val="VerbatimChar"/>
         </w:rPr>
-        <w:t xml:space="preserve">cperiod= 9.23
+        <w:t xml:space="preserve">cperiod= 7.71
 </w:t>
       </w:r>
       <w:r>
@@ -10976,17 +10976,17 @@
         <w:rPr>
           <w:rStyle w:val="VerbatimChar"/>
         </w:rPr>
-        <w:t xml:space="preserve">Abnormal uterine bleeding (menstrual irregularity)       12843  2455.6405     65     7.0423
-</w:t>
-      </w:r>
-      <w:r>
-        <w:br/>
-      </w:r>
-      <w:r>
-        <w:rPr>
-          <w:rStyle w:val="VerbatimChar"/>
-        </w:rPr>
-        <w:t xml:space="preserve">Miscarriage                                               3338   638.2409    325    35.2113
+        <w:t xml:space="preserve">Abnormal uterine bleeding (menstrual irregularity)       12843  2455.6405     65     8.4306
+</w:t>
+      </w:r>
+      <w:r>
+        <w:br/>
+      </w:r>
+      <w:r>
+        <w:rPr>
+          <w:rStyle w:val="VerbatimChar"/>
+        </w:rPr>
+        <w:t xml:space="preserve">Miscarriage                                               3338   638.2409    325    42.1530
 </w:t>
       </w:r>
       <w:r>
@@ -11006,7 +11006,7 @@
         <w:rPr>
           <w:rStyle w:val="VerbatimChar"/>
         </w:rPr>
-        <w:t xml:space="preserve">Fetal malformation                                          22     4.2065      2     0.2167
+        <w:t xml:space="preserve">Fetal malformation                                          22     4.2065      2     0.2594
 </w:t>
       </w:r>
       <w:r>
@@ -11026,7 +11026,7 @@
         <w:rPr>
           <w:rStyle w:val="VerbatimChar"/>
         </w:rPr>
-        <w:t xml:space="preserve">Fetal cardiac disorders                                     18     3.4417      2     0.2167
+        <w:t xml:space="preserve">Fetal cardiac disorders                                     18     3.4417      2     0.2594
 </w:t>
       </w:r>
       <w:r>
@@ -11066,17 +11066,17 @@
         <w:rPr>
           <w:rStyle w:val="VerbatimChar"/>
         </w:rPr>
-        <w:t xml:space="preserve">Fetal growth abnormalities                                 188    35.9465     24     2.6002
-</w:t>
-      </w:r>
-      <w:r>
-        <w:br/>
-      </w:r>
-      <w:r>
-        <w:rPr>
-          <w:rStyle w:val="VerbatimChar"/>
-        </w:rPr>
-        <w:t xml:space="preserve">Fetal abnormal surveillance                                178    34.0344     45     4.8754
+        <w:t xml:space="preserve">Fetal growth abnormalities                                 188    35.9465     24     3.1128
+</w:t>
+      </w:r>
+      <w:r>
+        <w:br/>
+      </w:r>
+      <w:r>
+        <w:rPr>
+          <w:rStyle w:val="VerbatimChar"/>
+        </w:rPr>
+        <w:t xml:space="preserve">Fetal abnormal surveillance                                178    34.0344     45     5.8366
 </w:t>
       </w:r>
       <w:r>
@@ -11096,7 +11096,7 @@
         <w:rPr>
           <w:rStyle w:val="VerbatimChar"/>
         </w:rPr>
-        <w:t xml:space="preserve">Fetal death (stillbirth)                                   402    76.8642     64     6.9339
+        <w:t xml:space="preserve">Fetal death (stillbirth)                                   402    76.8642     64     8.3009
 </w:t>
       </w:r>
       <w:r>
@@ -11296,17 +11296,17 @@
         <w:rPr>
           <w:rStyle w:val="VerbatimChar"/>
         </w:rPr>
-        <w:t xml:space="preserve">Abnormal uterine bleeding (menstrual irregularity)        358.6413   261.0816   506.7602
-</w:t>
-      </w:r>
-      <w:r>
-        <w:br/>
-      </w:r>
-      <w:r>
-        <w:rPr>
-          <w:rStyle w:val="VerbatimChar"/>
-        </w:rPr>
-        <w:t xml:space="preserve">Miscarriage                                                18.2268    15.7302    21.1975
+        <w:t xml:space="preserve">Abnormal uterine bleeding (menstrual irregularity)        298.1365   223.0345   405.9688
+</w:t>
+      </w:r>
+      <w:r>
+        <w:br/>
+      </w:r>
+      <w:r>
+        <w:rPr>
+          <w:rStyle w:val="VerbatimChar"/>
+        </w:rPr>
+        <w:t xml:space="preserve">Miscarriage                                                15.2108    13.2857    17.4694
 </w:t>
       </w:r>
       <w:r>
@@ -11326,7 +11326,7 @@
         <w:rPr>
           <w:rStyle w:val="VerbatimChar"/>
         </w:rPr>
-        <w:t xml:space="preserve">Fetal malformation                                         16.2592     5.0000    30.0000
+        <w:t xml:space="preserve">Fetal malformation                                         15.2630     4.5000    30.0000
 </w:t>
       </w:r>
       <w:r>
@@ -11346,7 +11346,7 @@
         <w:rPr>
           <w:rStyle w:val="VerbatimChar"/>
         </w:rPr>
-        <w:t xml:space="preserve">Fetal cardiac disorders                                    13.2949     4.0000    25.0000
+        <w:t xml:space="preserve">Fetal cardiac disorders                                    12.4868     3.6000    25.0000
 </w:t>
       </w:r>
       <w:r>
@@ -11386,17 +11386,17 @@
         <w:rPr>
           <w:rStyle w:val="VerbatimChar"/>
         </w:rPr>
-        <w:t xml:space="preserve">Fetal growth abnormalities                                 15.0360     8.6000    27.6250
-</w:t>
-      </w:r>
-      <w:r>
-        <w:br/>
-      </w:r>
-      <w:r>
-        <w:rPr>
-          <w:rStyle w:val="VerbatimChar"/>
-        </w:rPr>
-        <w:t xml:space="preserve">Fetal abnormal surveillance                                 7.2770     4.7895    11.2667
+        <w:t xml:space="preserve">Fetal growth abnormalities                                 12.3590     7.4167    21.4444
+</w:t>
+      </w:r>
+      <w:r>
+        <w:br/>
+      </w:r>
+      <w:r>
+        <w:rPr>
+          <w:rStyle w:val="VerbatimChar"/>
+        </w:rPr>
+        <w:t xml:space="preserve">Fetal abnormal surveillance                                 6.0354     4.1000     9.0000
 </w:t>
       </w:r>
       <w:r>
@@ -11416,7 +11416,7 @@
         <w:rPr>
           <w:rStyle w:val="VerbatimChar"/>
         </w:rPr>
-        <w:t xml:space="preserve">Fetal death (stillbirth)                                   11.4116     8.1364    16.2917
+        <w:t xml:space="preserve">Fetal death (stillbirth)                                    9.4869     6.9464    13.1290
 </w:t>
       </w:r>
       <w:r>

</xml_diff>